<commit_message>
première version dictionnaire données
</commit_message>
<xml_diff>
--- a/Dictionnaire_Données.docx
+++ b/Dictionnaire_Données.docx
@@ -10,6 +10,7 @@
           <w:docPartUnique/>
         </w:docPartObj>
       </w:sdtPr>
+      <w:sdtEndPr/>
       <w:sdtContent>
         <w:p/>
         <w:tbl>
@@ -44,6 +45,7 @@
                 <w:dataBinding w:prefixMappings="xmlns:ns0='http://schemas.openxmlformats.org/officeDocument/2006/extended-properties'" w:xpath="/ns0:Properties[1]/ns0:Company[1]" w:storeItemID="{6668398D-A668-4E3E-A5EB-62B293D839F1}"/>
                 <w:text/>
               </w:sdtPr>
+              <w:sdtEndPr/>
               <w:sdtContent>
                 <w:tc>
                   <w:tcPr>
@@ -107,6 +109,7 @@
                   <w:dataBinding w:prefixMappings="xmlns:ns0='http://schemas.openxmlformats.org/package/2006/metadata/core-properties' xmlns:ns1='http://purl.org/dc/elements/1.1/'" w:xpath="/ns0:coreProperties[1]/ns1:title[1]" w:storeItemID="{6C3C8BC8-F283-45AE-878A-BAB7291924A1}"/>
                   <w:text/>
                 </w:sdtPr>
+                <w:sdtEndPr/>
                 <w:sdtContent>
                   <w:p>
                     <w:pPr>
@@ -191,6 +194,7 @@
                   <w:dataBinding w:prefixMappings="xmlns:ns0='http://schemas.openxmlformats.org/package/2006/metadata/core-properties' xmlns:ns1='http://purl.org/dc/elements/1.1/'" w:xpath="/ns0:coreProperties[1]/ns1:creator[1]" w:storeItemID="{6C3C8BC8-F283-45AE-878A-BAB7291924A1}"/>
                   <w:text/>
                 </w:sdtPr>
+                <w:sdtEndPr/>
                 <w:sdtContent>
                   <w:p>
                     <w:pPr>
@@ -243,6 +247,7 @@
                     <w:calendar w:val="gregorian"/>
                   </w:date>
                 </w:sdtPr>
+                <w:sdtEndPr/>
                 <w:sdtContent>
                   <w:p>
                     <w:pPr>
@@ -284,6 +289,13 @@
     </w:sdt>
     <w:sdt>
       <w:sdtPr>
+        <w:rPr>
+          <w:rFonts w:asciiTheme="minorHAnsi" w:eastAsiaTheme="minorHAnsi" w:hAnsiTheme="minorHAnsi" w:cstheme="minorBidi"/>
+          <w:color w:val="auto"/>
+          <w:sz w:val="22"/>
+          <w:szCs w:val="22"/>
+          <w:lang w:eastAsia="en-US"/>
+        </w:rPr>
         <w:id w:val="2120870870"/>
         <w:docPartObj>
           <w:docPartGallery w:val="Table of Contents"/>
@@ -292,13 +304,8 @@
       </w:sdtPr>
       <w:sdtEndPr>
         <w:rPr>
-          <w:rFonts w:asciiTheme="minorHAnsi" w:eastAsiaTheme="minorHAnsi" w:hAnsiTheme="minorHAnsi" w:cstheme="minorBidi"/>
           <w:b/>
           <w:bCs/>
-          <w:color w:val="auto"/>
-          <w:sz w:val="22"/>
-          <w:szCs w:val="22"/>
-          <w:lang w:eastAsia="en-US"/>
         </w:rPr>
       </w:sdtEndPr>
       <w:sdtContent>
@@ -331,7 +338,7 @@
           <w:r>
             <w:fldChar w:fldCharType="separate"/>
           </w:r>
-          <w:hyperlink w:anchor="_Toc536010233" w:history="1">
+          <w:hyperlink w:anchor="_Toc536019863" w:history="1">
             <w:r>
               <w:rPr>
                 <w:rStyle w:val="Lienhypertexte"/>
@@ -358,7 +365,7 @@
                 <w:noProof/>
                 <w:webHidden/>
               </w:rPr>
-              <w:instrText xml:space="preserve"> PAGEREF _Toc536010233 \h </w:instrText>
+              <w:instrText xml:space="preserve"> PAGEREF _Toc536019863 \h </w:instrText>
             </w:r>
             <w:r>
               <w:rPr>
@@ -401,7 +408,7 @@
               <w:lang w:eastAsia="fr-FR"/>
             </w:rPr>
           </w:pPr>
-          <w:hyperlink w:anchor="_Toc536010234" w:history="1">
+          <w:hyperlink w:anchor="_Toc536019864" w:history="1">
             <w:r>
               <w:rPr>
                 <w:rStyle w:val="Lienhypertexte"/>
@@ -428,7 +435,7 @@
                 <w:noProof/>
                 <w:webHidden/>
               </w:rPr>
-              <w:instrText xml:space="preserve"> PAGEREF _Toc536010234 \h </w:instrText>
+              <w:instrText xml:space="preserve"> PAGEREF _Toc536019864 \h </w:instrText>
             </w:r>
             <w:r>
               <w:rPr>
@@ -449,6 +456,78 @@
                 <w:webHidden/>
               </w:rPr>
               <w:t>1</w:t>
+            </w:r>
+            <w:r>
+              <w:rPr>
+                <w:noProof/>
+                <w:webHidden/>
+              </w:rPr>
+              <w:fldChar w:fldCharType="end"/>
+            </w:r>
+          </w:hyperlink>
+          <w:bookmarkStart w:id="0" w:name="_GoBack"/>
+          <w:bookmarkEnd w:id="0"/>
+        </w:p>
+        <w:p>
+          <w:pPr>
+            <w:pStyle w:val="TM1"/>
+            <w:tabs>
+              <w:tab w:val="right" w:leader="dot" w:pos="9062"/>
+            </w:tabs>
+            <w:rPr>
+              <w:rFonts w:eastAsiaTheme="minorEastAsia"/>
+              <w:noProof/>
+              <w:lang w:eastAsia="fr-FR"/>
+            </w:rPr>
+          </w:pPr>
+          <w:hyperlink w:anchor="_Toc536019865" w:history="1">
+            <w:r>
+              <w:rPr>
+                <w:rStyle w:val="Lienhypertexte"/>
+                <w:noProof/>
+              </w:rPr>
+              <w:t>MCD</w:t>
+            </w:r>
+            <w:r>
+              <w:rPr>
+                <w:noProof/>
+                <w:webHidden/>
+              </w:rPr>
+              <w:tab/>
+            </w:r>
+            <w:r>
+              <w:rPr>
+                <w:noProof/>
+                <w:webHidden/>
+              </w:rPr>
+              <w:fldChar w:fldCharType="begin"/>
+            </w:r>
+            <w:r>
+              <w:rPr>
+                <w:noProof/>
+                <w:webHidden/>
+              </w:rPr>
+              <w:instrText xml:space="preserve"> PAGEREF _Toc536019865 \h </w:instrText>
+            </w:r>
+            <w:r>
+              <w:rPr>
+                <w:noProof/>
+                <w:webHidden/>
+              </w:rPr>
+            </w:r>
+            <w:r>
+              <w:rPr>
+                <w:noProof/>
+                <w:webHidden/>
+              </w:rPr>
+              <w:fldChar w:fldCharType="separate"/>
+            </w:r>
+            <w:r>
+              <w:rPr>
+                <w:noProof/>
+                <w:webHidden/>
+              </w:rPr>
+              <w:t>2</w:t>
             </w:r>
             <w:r>
               <w:rPr>
@@ -471,13 +550,13 @@
               <w:lang w:eastAsia="fr-FR"/>
             </w:rPr>
           </w:pPr>
-          <w:hyperlink w:anchor="_Toc536010235" w:history="1">
+          <w:hyperlink w:anchor="_Toc536019866" w:history="1">
             <w:r>
               <w:rPr>
                 <w:rStyle w:val="Lienhypertexte"/>
                 <w:noProof/>
               </w:rPr>
-              <w:t>MCD</w:t>
+              <w:t>Descriptions des tables</w:t>
             </w:r>
             <w:r>
               <w:rPr>
@@ -498,7 +577,7 @@
                 <w:noProof/>
                 <w:webHidden/>
               </w:rPr>
-              <w:instrText xml:space="preserve"> PAGEREF _Toc536010235 \h </w:instrText>
+              <w:instrText xml:space="preserve"> PAGEREF _Toc536019866 \h </w:instrText>
             </w:r>
             <w:r>
               <w:rPr>
@@ -518,77 +597,7 @@
                 <w:noProof/>
                 <w:webHidden/>
               </w:rPr>
-              <w:t>1</w:t>
-            </w:r>
-            <w:r>
-              <w:rPr>
-                <w:noProof/>
-                <w:webHidden/>
-              </w:rPr>
-              <w:fldChar w:fldCharType="end"/>
-            </w:r>
-          </w:hyperlink>
-        </w:p>
-        <w:p>
-          <w:pPr>
-            <w:pStyle w:val="TM1"/>
-            <w:tabs>
-              <w:tab w:val="right" w:leader="dot" w:pos="9062"/>
-            </w:tabs>
-            <w:rPr>
-              <w:rFonts w:eastAsiaTheme="minorEastAsia"/>
-              <w:noProof/>
-              <w:lang w:eastAsia="fr-FR"/>
-            </w:rPr>
-          </w:pPr>
-          <w:hyperlink w:anchor="_Toc536010236" w:history="1">
-            <w:r>
-              <w:rPr>
-                <w:rStyle w:val="Lienhypertexte"/>
-                <w:noProof/>
-              </w:rPr>
-              <w:t>Descriptions des tables</w:t>
-            </w:r>
-            <w:r>
-              <w:rPr>
-                <w:noProof/>
-                <w:webHidden/>
-              </w:rPr>
-              <w:tab/>
-            </w:r>
-            <w:r>
-              <w:rPr>
-                <w:noProof/>
-                <w:webHidden/>
-              </w:rPr>
-              <w:fldChar w:fldCharType="begin"/>
-            </w:r>
-            <w:r>
-              <w:rPr>
-                <w:noProof/>
-                <w:webHidden/>
-              </w:rPr>
-              <w:instrText xml:space="preserve"> PAGEREF _Toc536010236 \h </w:instrText>
-            </w:r>
-            <w:r>
-              <w:rPr>
-                <w:noProof/>
-                <w:webHidden/>
-              </w:rPr>
-            </w:r>
-            <w:r>
-              <w:rPr>
-                <w:noProof/>
-                <w:webHidden/>
-              </w:rPr>
-              <w:fldChar w:fldCharType="separate"/>
-            </w:r>
-            <w:r>
-              <w:rPr>
-                <w:noProof/>
-                <w:webHidden/>
-              </w:rPr>
-              <w:t>1</w:t>
+              <w:t>2</w:t>
             </w:r>
             <w:r>
               <w:rPr>
@@ -611,7 +620,7 @@
               <w:lang w:eastAsia="fr-FR"/>
             </w:rPr>
           </w:pPr>
-          <w:hyperlink w:anchor="_Toc536010237" w:history="1">
+          <w:hyperlink w:anchor="_Toc536019867" w:history="1">
             <w:r>
               <w:rPr>
                 <w:rStyle w:val="Lienhypertexte"/>
@@ -638,7 +647,7 @@
                 <w:noProof/>
                 <w:webHidden/>
               </w:rPr>
-              <w:instrText xml:space="preserve"> PAGEREF _Toc536010237 \h </w:instrText>
+              <w:instrText xml:space="preserve"> PAGEREF _Toc536019867 \h </w:instrText>
             </w:r>
             <w:r>
               <w:rPr>
@@ -658,7 +667,7 @@
                 <w:noProof/>
                 <w:webHidden/>
               </w:rPr>
-              <w:t>1</w:t>
+              <w:t>2</w:t>
             </w:r>
             <w:r>
               <w:rPr>
@@ -681,7 +690,7 @@
               <w:lang w:eastAsia="fr-FR"/>
             </w:rPr>
           </w:pPr>
-          <w:hyperlink w:anchor="_Toc536010238" w:history="1">
+          <w:hyperlink w:anchor="_Toc536019868" w:history="1">
             <w:r>
               <w:rPr>
                 <w:rStyle w:val="Lienhypertexte"/>
@@ -708,7 +717,7 @@
                 <w:noProof/>
                 <w:webHidden/>
               </w:rPr>
-              <w:instrText xml:space="preserve"> PAGEREF _Toc536010238 \h </w:instrText>
+              <w:instrText xml:space="preserve"> PAGEREF _Toc536019868 \h </w:instrText>
             </w:r>
             <w:r>
               <w:rPr>
@@ -728,7 +737,7 @@
                 <w:noProof/>
                 <w:webHidden/>
               </w:rPr>
-              <w:t>1</w:t>
+              <w:t>3</w:t>
             </w:r>
             <w:r>
               <w:rPr>
@@ -751,7 +760,7 @@
               <w:lang w:eastAsia="fr-FR"/>
             </w:rPr>
           </w:pPr>
-          <w:hyperlink w:anchor="_Toc536010239" w:history="1">
+          <w:hyperlink w:anchor="_Toc536019869" w:history="1">
             <w:r>
               <w:rPr>
                 <w:rStyle w:val="Lienhypertexte"/>
@@ -778,7 +787,7 @@
                 <w:noProof/>
                 <w:webHidden/>
               </w:rPr>
-              <w:instrText xml:space="preserve"> PAGEREF _Toc536010239 \h </w:instrText>
+              <w:instrText xml:space="preserve"> PAGEREF _Toc536019869 \h </w:instrText>
             </w:r>
             <w:r>
               <w:rPr>
@@ -798,7 +807,7 @@
                 <w:noProof/>
                 <w:webHidden/>
               </w:rPr>
-              <w:t>1</w:t>
+              <w:t>3</w:t>
             </w:r>
             <w:r>
               <w:rPr>
@@ -821,7 +830,7 @@
               <w:lang w:eastAsia="fr-FR"/>
             </w:rPr>
           </w:pPr>
-          <w:hyperlink w:anchor="_Toc536010240" w:history="1">
+          <w:hyperlink w:anchor="_Toc536019870" w:history="1">
             <w:r>
               <w:rPr>
                 <w:rStyle w:val="Lienhypertexte"/>
@@ -848,7 +857,7 @@
                 <w:noProof/>
                 <w:webHidden/>
               </w:rPr>
-              <w:instrText xml:space="preserve"> PAGEREF _Toc536010240 \h </w:instrText>
+              <w:instrText xml:space="preserve"> PAGEREF _Toc536019870 \h </w:instrText>
             </w:r>
             <w:r>
               <w:rPr>
@@ -868,7 +877,7 @@
                 <w:noProof/>
                 <w:webHidden/>
               </w:rPr>
-              <w:t>1</w:t>
+              <w:t>3</w:t>
             </w:r>
             <w:r>
               <w:rPr>
@@ -891,7 +900,7 @@
               <w:lang w:eastAsia="fr-FR"/>
             </w:rPr>
           </w:pPr>
-          <w:hyperlink w:anchor="_Toc536010241" w:history="1">
+          <w:hyperlink w:anchor="_Toc536019871" w:history="1">
             <w:r>
               <w:rPr>
                 <w:rStyle w:val="Lienhypertexte"/>
@@ -918,7 +927,7 @@
                 <w:noProof/>
                 <w:webHidden/>
               </w:rPr>
-              <w:instrText xml:space="preserve"> PAGEREF _Toc536010241 \h </w:instrText>
+              <w:instrText xml:space="preserve"> PAGEREF _Toc536019871 \h </w:instrText>
             </w:r>
             <w:r>
               <w:rPr>
@@ -938,7 +947,7 @@
                 <w:noProof/>
                 <w:webHidden/>
               </w:rPr>
-              <w:t>1</w:t>
+              <w:t>3</w:t>
             </w:r>
             <w:r>
               <w:rPr>
@@ -961,13 +970,13 @@
               <w:lang w:eastAsia="fr-FR"/>
             </w:rPr>
           </w:pPr>
-          <w:hyperlink w:anchor="_Toc536010242" w:history="1">
+          <w:hyperlink w:anchor="_Toc536019872" w:history="1">
             <w:r>
               <w:rPr>
                 <w:rStyle w:val="Lienhypertexte"/>
                 <w:noProof/>
               </w:rPr>
-              <w:t>Matieres</w:t>
+              <w:t>Matières</w:t>
             </w:r>
             <w:r>
               <w:rPr>
@@ -988,7 +997,7 @@
                 <w:noProof/>
                 <w:webHidden/>
               </w:rPr>
-              <w:instrText xml:space="preserve"> PAGEREF _Toc536010242 \h </w:instrText>
+              <w:instrText xml:space="preserve"> PAGEREF _Toc536019872 \h </w:instrText>
             </w:r>
             <w:r>
               <w:rPr>
@@ -1008,7 +1017,7 @@
                 <w:noProof/>
                 <w:webHidden/>
               </w:rPr>
-              <w:t>1</w:t>
+              <w:t>3</w:t>
             </w:r>
             <w:r>
               <w:rPr>
@@ -1031,7 +1040,7 @@
               <w:lang w:eastAsia="fr-FR"/>
             </w:rPr>
           </w:pPr>
-          <w:hyperlink w:anchor="_Toc536010243" w:history="1">
+          <w:hyperlink w:anchor="_Toc536019873" w:history="1">
             <w:r>
               <w:rPr>
                 <w:rStyle w:val="Lienhypertexte"/>
@@ -1058,7 +1067,7 @@
                 <w:noProof/>
                 <w:webHidden/>
               </w:rPr>
-              <w:instrText xml:space="preserve"> PAGEREF _Toc536010243 \h </w:instrText>
+              <w:instrText xml:space="preserve"> PAGEREF _Toc536019873 \h </w:instrText>
             </w:r>
             <w:r>
               <w:rPr>
@@ -1078,7 +1087,7 @@
                 <w:noProof/>
                 <w:webHidden/>
               </w:rPr>
-              <w:t>2</w:t>
+              <w:t>3</w:t>
             </w:r>
             <w:r>
               <w:rPr>
@@ -1105,11 +1114,11 @@
       <w:pPr>
         <w:pStyle w:val="Titre1"/>
       </w:pPr>
-      <w:bookmarkStart w:id="0" w:name="_Toc536010233"/>
+      <w:bookmarkStart w:id="1" w:name="_Toc536019863"/>
       <w:r>
         <w:t>Description de la base</w:t>
       </w:r>
-      <w:bookmarkEnd w:id="0"/>
+      <w:bookmarkEnd w:id="1"/>
     </w:p>
     <w:p>
       <w:pPr>
@@ -1119,21 +1128,29 @@
     <w:p>
       <w:pPr>
         <w:ind w:firstLine="708"/>
+        <w:jc w:val="both"/>
       </w:pPr>
       <w:r>
         <w:t>La base doit pouvoir être utilisée par le site web à livrer. Cette base doit stocker l’ensemble des informations concernant les planning (cours, planning formation …) et utilisateurs du site web à livrer. L’ensemble des messages échangé entre ces différents utilisateurs doivent être conservé dans cette base.</w:t>
       </w:r>
+    </w:p>
+    <w:p>
+      <w:pPr>
+        <w:ind w:firstLine="708"/>
+        <w:jc w:val="both"/>
+      </w:pPr>
     </w:p>
     <w:p>
       <w:pPr>
         <w:pStyle w:val="Titre1"/>
       </w:pPr>
-      <w:bookmarkStart w:id="1" w:name="_Toc536010234"/>
+      <w:bookmarkStart w:id="2" w:name="_Toc536019864"/>
       <w:r>
         <w:t>Dictionnaire de données</w:t>
       </w:r>
-      <w:bookmarkEnd w:id="1"/>
+      <w:bookmarkEnd w:id="2"/>
     </w:p>
+    <w:p/>
     <w:tbl>
       <w:tblPr>
         <w:tblStyle w:val="TableauGrille2"/>
@@ -1740,7 +1757,7 @@
           <w:p>
             <w:proofErr w:type="spellStart"/>
             <w:r>
-              <w:t>ID_Message</w:t>
+              <w:t>Mdp</w:t>
             </w:r>
             <w:proofErr w:type="spellEnd"/>
           </w:p>
@@ -1751,17 +1768,17 @@
           </w:tcPr>
           <w:p>
             <w:r>
-              <w:t>Entier</w:t>
-            </w:r>
-          </w:p>
-        </w:tc>
-        <w:tc>
-          <w:tcPr>
-            <w:tcW w:w="3021" w:type="dxa"/>
-          </w:tcPr>
-          <w:p>
-            <w:r>
-              <w:t>10</w:t>
+              <w:t>Chaine</w:t>
+            </w:r>
+          </w:p>
+        </w:tc>
+        <w:tc>
+          <w:tcPr>
+            <w:tcW w:w="3021" w:type="dxa"/>
+          </w:tcPr>
+          <w:p>
+            <w:r>
+              <w:t>100</w:t>
             </w:r>
           </w:p>
         </w:tc>
@@ -1772,28 +1789,31 @@
             <w:tcW w:w="3020" w:type="dxa"/>
           </w:tcPr>
           <w:p>
-            <w:r>
-              <w:t>Contenu</w:t>
-            </w:r>
-          </w:p>
-        </w:tc>
-        <w:tc>
-          <w:tcPr>
-            <w:tcW w:w="3021" w:type="dxa"/>
-          </w:tcPr>
-          <w:p>
-            <w:r>
-              <w:t>Chaine</w:t>
-            </w:r>
-          </w:p>
-        </w:tc>
-        <w:tc>
-          <w:tcPr>
-            <w:tcW w:w="3021" w:type="dxa"/>
-          </w:tcPr>
-          <w:p>
-            <w:r>
-              <w:t>1000</w:t>
+            <w:proofErr w:type="spellStart"/>
+            <w:r>
+              <w:lastRenderedPageBreak/>
+              <w:t>ID_Message</w:t>
+            </w:r>
+            <w:proofErr w:type="spellEnd"/>
+          </w:p>
+        </w:tc>
+        <w:tc>
+          <w:tcPr>
+            <w:tcW w:w="3021" w:type="dxa"/>
+          </w:tcPr>
+          <w:p>
+            <w:r>
+              <w:t>Entier</w:t>
+            </w:r>
+          </w:p>
+        </w:tc>
+        <w:tc>
+          <w:tcPr>
+            <w:tcW w:w="3021" w:type="dxa"/>
+          </w:tcPr>
+          <w:p>
+            <w:r>
+              <w:t>10</w:t>
             </w:r>
           </w:p>
         </w:tc>
@@ -1807,30 +1827,28 @@
             <w:tcW w:w="3020" w:type="dxa"/>
           </w:tcPr>
           <w:p>
-            <w:proofErr w:type="spellStart"/>
-            <w:r>
-              <w:t>ID_Expéditeur</w:t>
-            </w:r>
-            <w:proofErr w:type="spellEnd"/>
-          </w:p>
-        </w:tc>
-        <w:tc>
-          <w:tcPr>
-            <w:tcW w:w="3021" w:type="dxa"/>
-          </w:tcPr>
-          <w:p>
-            <w:r>
-              <w:t>Entier</w:t>
-            </w:r>
-          </w:p>
-        </w:tc>
-        <w:tc>
-          <w:tcPr>
-            <w:tcW w:w="3021" w:type="dxa"/>
-          </w:tcPr>
-          <w:p>
-            <w:r>
-              <w:t>10</w:t>
+            <w:r>
+              <w:t>Contenu</w:t>
+            </w:r>
+          </w:p>
+        </w:tc>
+        <w:tc>
+          <w:tcPr>
+            <w:tcW w:w="3021" w:type="dxa"/>
+          </w:tcPr>
+          <w:p>
+            <w:r>
+              <w:t>Chaine</w:t>
+            </w:r>
+          </w:p>
+        </w:tc>
+        <w:tc>
+          <w:tcPr>
+            <w:tcW w:w="3021" w:type="dxa"/>
+          </w:tcPr>
+          <w:p>
+            <w:r>
+              <w:t>1000</w:t>
             </w:r>
           </w:p>
         </w:tc>
@@ -1843,7 +1861,7 @@
           <w:p>
             <w:proofErr w:type="spellStart"/>
             <w:r>
-              <w:t>ID_Destinataire</w:t>
+              <w:t>ID_Expéditeur</w:t>
             </w:r>
             <w:proofErr w:type="spellEnd"/>
           </w:p>
@@ -1880,8 +1898,7 @@
           <w:p>
             <w:proofErr w:type="spellStart"/>
             <w:r>
-              <w:lastRenderedPageBreak/>
-              <w:t>ID_Matiere</w:t>
+              <w:t>ID_Destinataire</w:t>
             </w:r>
             <w:proofErr w:type="spellEnd"/>
           </w:p>
@@ -1915,7 +1932,7 @@
           <w:p>
             <w:proofErr w:type="spellStart"/>
             <w:r>
-              <w:t>Nom_Matiere</w:t>
+              <w:t>ID_Matiere</w:t>
             </w:r>
             <w:proofErr w:type="spellEnd"/>
           </w:p>
@@ -1926,17 +1943,17 @@
           </w:tcPr>
           <w:p>
             <w:r>
-              <w:t>Chaine</w:t>
-            </w:r>
-          </w:p>
-        </w:tc>
-        <w:tc>
-          <w:tcPr>
-            <w:tcW w:w="3021" w:type="dxa"/>
-          </w:tcPr>
-          <w:p>
-            <w:r>
-              <w:t>100</w:t>
+              <w:t>Entier</w:t>
+            </w:r>
+          </w:p>
+        </w:tc>
+        <w:tc>
+          <w:tcPr>
+            <w:tcW w:w="3021" w:type="dxa"/>
+          </w:tcPr>
+          <w:p>
+            <w:r>
+              <w:t>10</w:t>
             </w:r>
           </w:p>
         </w:tc>
@@ -1952,7 +1969,7 @@
           <w:p>
             <w:proofErr w:type="spellStart"/>
             <w:r>
-              <w:t>Nb_Heures</w:t>
+              <w:t>Nom_Matiere</w:t>
             </w:r>
             <w:proofErr w:type="spellEnd"/>
           </w:p>
@@ -1963,17 +1980,17 @@
           </w:tcPr>
           <w:p>
             <w:r>
-              <w:t>Entier</w:t>
-            </w:r>
-          </w:p>
-        </w:tc>
-        <w:tc>
-          <w:tcPr>
-            <w:tcW w:w="3021" w:type="dxa"/>
-          </w:tcPr>
-          <w:p>
-            <w:r>
-              <w:t>3</w:t>
+              <w:t>Chaine</w:t>
+            </w:r>
+          </w:p>
+        </w:tc>
+        <w:tc>
+          <w:tcPr>
+            <w:tcW w:w="3021" w:type="dxa"/>
+          </w:tcPr>
+          <w:p>
+            <w:r>
+              <w:t>100</w:t>
             </w:r>
           </w:p>
         </w:tc>
@@ -1984,28 +2001,30 @@
             <w:tcW w:w="3020" w:type="dxa"/>
           </w:tcPr>
           <w:p>
-            <w:r>
-              <w:t>Initiales</w:t>
-            </w:r>
-          </w:p>
-        </w:tc>
-        <w:tc>
-          <w:tcPr>
-            <w:tcW w:w="3021" w:type="dxa"/>
-          </w:tcPr>
-          <w:p>
-            <w:r>
-              <w:t>Chaine</w:t>
-            </w:r>
-          </w:p>
-        </w:tc>
-        <w:tc>
-          <w:tcPr>
-            <w:tcW w:w="3021" w:type="dxa"/>
-          </w:tcPr>
-          <w:p>
-            <w:r>
-              <w:t>10</w:t>
+            <w:proofErr w:type="spellStart"/>
+            <w:r>
+              <w:t>Nb_Heures</w:t>
+            </w:r>
+            <w:proofErr w:type="spellEnd"/>
+          </w:p>
+        </w:tc>
+        <w:tc>
+          <w:tcPr>
+            <w:tcW w:w="3021" w:type="dxa"/>
+          </w:tcPr>
+          <w:p>
+            <w:r>
+              <w:t>Entier</w:t>
+            </w:r>
+          </w:p>
+        </w:tc>
+        <w:tc>
+          <w:tcPr>
+            <w:tcW w:w="3021" w:type="dxa"/>
+          </w:tcPr>
+          <w:p>
+            <w:r>
+              <w:t>3</w:t>
             </w:r>
           </w:p>
         </w:tc>
@@ -2019,20 +2038,18 @@
             <w:tcW w:w="3020" w:type="dxa"/>
           </w:tcPr>
           <w:p>
-            <w:proofErr w:type="spellStart"/>
-            <w:r>
-              <w:t>ID_Intervenant</w:t>
-            </w:r>
-            <w:proofErr w:type="spellEnd"/>
-          </w:p>
-        </w:tc>
-        <w:tc>
-          <w:tcPr>
-            <w:tcW w:w="3021" w:type="dxa"/>
-          </w:tcPr>
-          <w:p>
-            <w:r>
-              <w:t>Entier</w:t>
+            <w:r>
+              <w:t>Initiales</w:t>
+            </w:r>
+          </w:p>
+        </w:tc>
+        <w:tc>
+          <w:tcPr>
+            <w:tcW w:w="3021" w:type="dxa"/>
+          </w:tcPr>
+          <w:p>
+            <w:r>
+              <w:t>Chaine</w:t>
             </w:r>
           </w:p>
         </w:tc>
@@ -2055,7 +2072,7 @@
           <w:p>
             <w:proofErr w:type="spellStart"/>
             <w:r>
-              <w:t>ID_Cours</w:t>
+              <w:t>ID_Intervenant</w:t>
             </w:r>
             <w:proofErr w:type="spellEnd"/>
           </w:p>
@@ -2092,7 +2109,7 @@
           <w:p>
             <w:proofErr w:type="spellStart"/>
             <w:r>
-              <w:t>Periode_Journee</w:t>
+              <w:t>ID_Cours</w:t>
             </w:r>
             <w:proofErr w:type="spellEnd"/>
           </w:p>
@@ -2103,17 +2120,17 @@
           </w:tcPr>
           <w:p>
             <w:r>
-              <w:t>Booléen</w:t>
-            </w:r>
-          </w:p>
-        </w:tc>
-        <w:tc>
-          <w:tcPr>
-            <w:tcW w:w="3021" w:type="dxa"/>
-          </w:tcPr>
-          <w:p>
-            <w:r>
-              <w:t>-</w:t>
+              <w:t>Entier</w:t>
+            </w:r>
+          </w:p>
+        </w:tc>
+        <w:tc>
+          <w:tcPr>
+            <w:tcW w:w="3021" w:type="dxa"/>
+          </w:tcPr>
+          <w:p>
+            <w:r>
+              <w:t>10</w:t>
             </w:r>
           </w:p>
         </w:tc>
@@ -2126,7 +2143,7 @@
           <w:p>
             <w:proofErr w:type="spellStart"/>
             <w:r>
-              <w:t>Nb_Heures</w:t>
+              <w:t>Periode_Journee</w:t>
             </w:r>
             <w:proofErr w:type="spellEnd"/>
           </w:p>
@@ -2137,17 +2154,17 @@
           </w:tcPr>
           <w:p>
             <w:r>
-              <w:t>Entier</w:t>
-            </w:r>
-          </w:p>
-        </w:tc>
-        <w:tc>
-          <w:tcPr>
-            <w:tcW w:w="3021" w:type="dxa"/>
-          </w:tcPr>
-          <w:p>
-            <w:r>
-              <w:t>3</w:t>
+              <w:t>Booléen</w:t>
+            </w:r>
+          </w:p>
+        </w:tc>
+        <w:tc>
+          <w:tcPr>
+            <w:tcW w:w="3021" w:type="dxa"/>
+          </w:tcPr>
+          <w:p>
+            <w:r>
+              <w:t>-</w:t>
             </w:r>
           </w:p>
         </w:tc>
@@ -2163,7 +2180,7 @@
           <w:p>
             <w:proofErr w:type="spellStart"/>
             <w:r>
-              <w:t>ID_Matiere</w:t>
+              <w:t>Nb_Heures</w:t>
             </w:r>
             <w:proofErr w:type="spellEnd"/>
           </w:p>
@@ -2184,12 +2201,49 @@
           </w:tcPr>
           <w:p>
             <w:r>
-              <w:t>10</w:t>
+              <w:t>3</w:t>
             </w:r>
           </w:p>
         </w:tc>
       </w:tr>
       <w:tr>
+        <w:tc>
+          <w:tcPr>
+            <w:tcW w:w="3020" w:type="dxa"/>
+          </w:tcPr>
+          <w:p>
+            <w:proofErr w:type="spellStart"/>
+            <w:r>
+              <w:t>ID_Matiere</w:t>
+            </w:r>
+            <w:proofErr w:type="spellEnd"/>
+          </w:p>
+        </w:tc>
+        <w:tc>
+          <w:tcPr>
+            <w:tcW w:w="3021" w:type="dxa"/>
+          </w:tcPr>
+          <w:p>
+            <w:r>
+              <w:t>Entier</w:t>
+            </w:r>
+          </w:p>
+        </w:tc>
+        <w:tc>
+          <w:tcPr>
+            <w:tcW w:w="3021" w:type="dxa"/>
+          </w:tcPr>
+          <w:p>
+            <w:r>
+              <w:t>10</w:t>
+            </w:r>
+          </w:p>
+        </w:tc>
+      </w:tr>
+      <w:tr>
+        <w:trPr>
+          <w:cnfStyle w:val="000000100000" w:firstRow="0" w:lastRow="0" w:firstColumn="0" w:lastColumn="0" w:oddVBand="0" w:evenVBand="0" w:oddHBand="1" w:evenHBand="0" w:firstRowFirstColumn="0" w:firstRowLastColumn="0" w:lastRowFirstColumn="0" w:lastRowLastColumn="0"/>
+        </w:trPr>
         <w:tc>
           <w:tcPr>
             <w:tcW w:w="3020" w:type="dxa"/>
@@ -2229,11 +2283,11 @@
       <w:pPr>
         <w:pStyle w:val="Titre1"/>
       </w:pPr>
-      <w:bookmarkStart w:id="2" w:name="_Toc536010235"/>
+      <w:bookmarkStart w:id="3" w:name="_Toc536019865"/>
       <w:r>
         <w:t>MCD</w:t>
       </w:r>
-      <w:bookmarkEnd w:id="2"/>
+      <w:bookmarkEnd w:id="3"/>
     </w:p>
     <w:p>
       <w:r>
@@ -2257,7 +2311,7 @@
             <v:path o:extrusionok="f" gradientshapeok="t" o:connecttype="rect"/>
             <o:lock v:ext="edit" aspectratio="t"/>
           </v:shapetype>
-          <v:shape id="_x0000_i1029" type="#_x0000_t75" style="width:453pt;height:289.5pt">
+          <v:shape id="_x0000_i1025" type="#_x0000_t75" style="width:453pt;height:289.5pt">
             <v:imagedata r:id="rId6" o:title="mcd"/>
           </v:shape>
         </w:pict>
@@ -2267,11 +2321,11 @@
       <w:pPr>
         <w:pStyle w:val="Titre1"/>
       </w:pPr>
-      <w:bookmarkStart w:id="3" w:name="_Toc536010236"/>
+      <w:bookmarkStart w:id="4" w:name="_Toc536019866"/>
       <w:r>
         <w:t>Descriptions des tables</w:t>
       </w:r>
-      <w:bookmarkEnd w:id="3"/>
+      <w:bookmarkEnd w:id="4"/>
     </w:p>
     <w:p/>
     <w:p>
@@ -2279,11 +2333,11 @@
         <w:pStyle w:val="Titre2"/>
         <w:ind w:firstLine="708"/>
       </w:pPr>
-      <w:bookmarkStart w:id="4" w:name="_Toc536010237"/>
+      <w:bookmarkStart w:id="5" w:name="_Toc536019867"/>
       <w:r>
         <w:t>Etat</w:t>
       </w:r>
-      <w:bookmarkEnd w:id="4"/>
+      <w:bookmarkEnd w:id="5"/>
     </w:p>
     <w:p>
       <w:pPr>
@@ -2293,6 +2347,7 @@
     <w:p>
       <w:pPr>
         <w:ind w:left="708" w:firstLine="708"/>
+        <w:jc w:val="both"/>
       </w:pPr>
       <w:r>
         <w:t xml:space="preserve">La table </w:t>
@@ -2304,7 +2359,13 @@
         <w:t>Etat</w:t>
       </w:r>
       <w:r>
-        <w:t xml:space="preserve"> contient les données liées à la période du planning de la formation, c’est-à-dire si une journée se déroule en entreprise, en formation, si elle est fériée …</w:t>
+        <w:t xml:space="preserve"> contient les données liées à la période du planning de la formation, c’est-à-dire si une journée se déroule en entreprise, en formation, si </w:t>
+      </w:r>
+      <w:r>
+        <w:t>ce jour</w:t>
+      </w:r>
+      <w:r>
+        <w:t xml:space="preserve"> est férié …</w:t>
       </w:r>
     </w:p>
     <w:p>
@@ -2317,99 +2378,245 @@
         <w:pStyle w:val="Titre2"/>
         <w:ind w:firstLine="708"/>
       </w:pPr>
-      <w:bookmarkStart w:id="5" w:name="_Toc536010238"/>
-      <w:r>
+      <w:bookmarkStart w:id="6" w:name="_Toc536019868"/>
+      <w:r>
+        <w:lastRenderedPageBreak/>
         <w:t>Semaine</w:t>
       </w:r>
-      <w:bookmarkEnd w:id="5"/>
+      <w:bookmarkEnd w:id="6"/>
     </w:p>
     <w:p/>
     <w:p>
       <w:pPr>
         <w:ind w:left="708" w:firstLine="708"/>
+        <w:jc w:val="both"/>
       </w:pPr>
       <w:r>
-        <w:t>La table Semaine contient la liste des semaines concernées dans le planning des cours et de la formation.</w:t>
-      </w:r>
+        <w:t xml:space="preserve">La table </w:t>
+      </w:r>
+      <w:r>
+        <w:rPr>
+          <w:b/>
+        </w:rPr>
+        <w:t>Semaine</w:t>
+      </w:r>
+      <w:r>
+        <w:t xml:space="preserve"> contient la liste des semaines concernées dans le planning des cours et de la formation.</w:t>
+      </w:r>
+    </w:p>
+    <w:p>
+      <w:pPr>
+        <w:ind w:left="708" w:firstLine="708"/>
+      </w:pPr>
     </w:p>
     <w:p>
       <w:pPr>
         <w:pStyle w:val="Titre2"/>
         <w:ind w:firstLine="708"/>
       </w:pPr>
-      <w:bookmarkStart w:id="6" w:name="_Toc536010239"/>
-      <w:r>
-        <w:lastRenderedPageBreak/>
+      <w:bookmarkStart w:id="7" w:name="_Toc536019869"/>
+      <w:r>
         <w:t>Jour</w:t>
       </w:r>
-      <w:bookmarkEnd w:id="6"/>
+      <w:bookmarkEnd w:id="7"/>
+    </w:p>
+    <w:p/>
+    <w:p>
+      <w:pPr>
+        <w:ind w:left="708" w:firstLine="708"/>
+        <w:jc w:val="both"/>
+        <w:rPr>
+          <w:b/>
+        </w:rPr>
+      </w:pPr>
+      <w:r>
+        <w:t xml:space="preserve">La table </w:t>
+      </w:r>
+      <w:r>
+        <w:rPr>
+          <w:b/>
+        </w:rPr>
+        <w:t>J</w:t>
+      </w:r>
+      <w:r>
+        <w:rPr>
+          <w:b/>
+        </w:rPr>
+        <w:t>our</w:t>
+      </w:r>
+      <w:r>
+        <w:t xml:space="preserve"> concerne la liste des jours</w:t>
+      </w:r>
+      <w:r>
+        <w:t xml:space="preserve"> concernés dans le planning des cours et de la formation. Contient une référence aux table </w:t>
+      </w:r>
+      <w:r>
+        <w:rPr>
+          <w:b/>
+        </w:rPr>
+        <w:t>Semaine</w:t>
+      </w:r>
+      <w:r>
+        <w:t xml:space="preserve"> et </w:t>
+      </w:r>
+      <w:r>
+        <w:rPr>
+          <w:b/>
+        </w:rPr>
+        <w:t>Etat</w:t>
+      </w:r>
+      <w:r>
+        <w:rPr>
+          <w:b/>
+        </w:rPr>
+        <w:t>.</w:t>
+      </w:r>
     </w:p>
     <w:p>
       <w:pPr>
         <w:ind w:left="708" w:firstLine="708"/>
       </w:pPr>
-      <w:r>
-        <w:t>La table jour concerne la liste des jours</w:t>
-      </w:r>
-      <w:bookmarkStart w:id="7" w:name="_GoBack"/>
-      <w:bookmarkEnd w:id="7"/>
     </w:p>
     <w:p>
       <w:pPr>
         <w:pStyle w:val="Titre2"/>
         <w:ind w:firstLine="708"/>
       </w:pPr>
-      <w:bookmarkStart w:id="8" w:name="_Toc536010240"/>
+      <w:bookmarkStart w:id="8" w:name="_Toc536019870"/>
       <w:r>
         <w:t>Personnel</w:t>
       </w:r>
       <w:bookmarkEnd w:id="8"/>
     </w:p>
+    <w:p/>
     <w:p>
-      <w:r>
+      <w:pPr>
+        <w:ind w:left="708" w:firstLine="708"/>
+        <w:jc w:val="both"/>
+      </w:pPr>
+      <w:r>
+        <w:t xml:space="preserve">La table </w:t>
+      </w:r>
+      <w:r>
+        <w:rPr>
+          <w:b/>
+        </w:rPr>
         <w:t>Personnel</w:t>
       </w:r>
+      <w:r>
+        <w:t xml:space="preserve"> contient la liste du personnel utilisant la solution, les intervenant comme les secrétaires. Elle contient le nom, le prénom, les coordonnées de la personne et son mot de passe.</w:t>
+      </w:r>
+    </w:p>
+    <w:p>
+      <w:pPr>
+        <w:ind w:left="708" w:firstLine="708"/>
+      </w:pPr>
     </w:p>
     <w:p>
       <w:pPr>
         <w:pStyle w:val="Titre2"/>
         <w:ind w:firstLine="708"/>
       </w:pPr>
-      <w:bookmarkStart w:id="9" w:name="_Toc536010241"/>
+      <w:bookmarkStart w:id="9" w:name="_Toc536019871"/>
       <w:r>
         <w:t>Messages</w:t>
       </w:r>
       <w:bookmarkEnd w:id="9"/>
     </w:p>
     <w:p>
-      <w:r>
-        <w:t>Messages</w:t>
-      </w:r>
+      <w:pPr>
+        <w:ind w:firstLine="708"/>
+      </w:pPr>
+    </w:p>
+    <w:p>
+      <w:pPr>
+        <w:ind w:left="708" w:firstLine="708"/>
+        <w:jc w:val="both"/>
+      </w:pPr>
+      <w:r>
+        <w:t>La table</w:t>
+      </w:r>
+      <w:r>
+        <w:rPr>
+          <w:b/>
+        </w:rPr>
+        <w:t xml:space="preserve"> Messages</w:t>
+      </w:r>
+      <w:r>
+        <w:t xml:space="preserve"> contient la liste des messages échangés entre le personnel. Elle possède 2 références à la table </w:t>
+      </w:r>
+      <w:r>
+        <w:rPr>
+          <w:b/>
+        </w:rPr>
+        <w:t>Personnel</w:t>
+      </w:r>
+      <w:r>
+        <w:t>, une pour l’expéditeur et une pour le destinataire.</w:t>
+      </w:r>
+    </w:p>
+    <w:p>
+      <w:pPr>
+        <w:ind w:left="708" w:firstLine="708"/>
+      </w:pPr>
     </w:p>
     <w:p>
       <w:pPr>
         <w:pStyle w:val="Titre2"/>
         <w:ind w:firstLine="708"/>
       </w:pPr>
-      <w:bookmarkStart w:id="10" w:name="_Toc536010242"/>
+      <w:bookmarkStart w:id="10" w:name="_Toc536019872"/>
       <w:r>
         <w:t>Matières</w:t>
       </w:r>
       <w:bookmarkEnd w:id="10"/>
     </w:p>
     <w:p>
-      <w:proofErr w:type="spellStart"/>
-      <w:r>
-        <w:t>Matieres</w:t>
-      </w:r>
-      <w:proofErr w:type="spellEnd"/>
+      <w:pPr>
+        <w:jc w:val="both"/>
+      </w:pPr>
+    </w:p>
+    <w:p>
+      <w:pPr>
+        <w:ind w:left="708" w:firstLine="708"/>
+        <w:jc w:val="both"/>
+      </w:pPr>
+      <w:r>
+        <w:t xml:space="preserve">La table </w:t>
+      </w:r>
+      <w:r>
+        <w:rPr>
+          <w:b/>
+        </w:rPr>
+        <w:t xml:space="preserve">Matière </w:t>
+      </w:r>
+      <w:r>
+        <w:t xml:space="preserve">contient la liste des matières enseignées durant la formation. La table possède une référence à la table </w:t>
+      </w:r>
+      <w:r>
+        <w:rPr>
+          <w:b/>
+        </w:rPr>
+        <w:t>Personnel</w:t>
+      </w:r>
+      <w:r>
+        <w:t xml:space="preserve"> pour identifier l’intervenant qui va enseigner les différentes matières.</w:t>
+      </w:r>
+      <w:r>
+        <w:t xml:space="preserve"> Elle contient le nom de la matière, son nombre d’heures et ses initiales.</w:t>
+      </w:r>
+    </w:p>
+    <w:p>
+      <w:pPr>
+        <w:ind w:left="708" w:firstLine="708"/>
+      </w:pPr>
     </w:p>
     <w:p>
       <w:pPr>
         <w:pStyle w:val="Titre2"/>
         <w:ind w:firstLine="708"/>
       </w:pPr>
-      <w:bookmarkStart w:id="11" w:name="_Toc536010243"/>
+      <w:bookmarkStart w:id="11" w:name="_Toc536019873"/>
       <w:r>
         <w:t>Cours</w:t>
       </w:r>
@@ -2417,7 +2624,47 @@
     </w:p>
     <w:p>
       <w:r>
+        <w:tab/>
+      </w:r>
+      <w:r>
+        <w:tab/>
+      </w:r>
+    </w:p>
+    <w:p>
+      <w:pPr>
+        <w:ind w:left="708"/>
+        <w:jc w:val="both"/>
+      </w:pPr>
+      <w:r>
+        <w:tab/>
+        <w:t xml:space="preserve">La table </w:t>
+      </w:r>
+      <w:r>
+        <w:rPr>
+          <w:b/>
+        </w:rPr>
         <w:t>Cours</w:t>
+      </w:r>
+      <w:r>
+        <w:t xml:space="preserve"> contient la liste de chaque cours, son nombre d’heures, ainsi que s’il se déroule le matin ou bien l’après-midi. Cette table contient une référence à la table </w:t>
+      </w:r>
+      <w:r>
+        <w:rPr>
+          <w:b/>
+        </w:rPr>
+        <w:t>Jour</w:t>
+      </w:r>
+      <w:r>
+        <w:t xml:space="preserve"> pour identifier quel jour se déroule le cours, ainsi qu’une référence à la table </w:t>
+      </w:r>
+      <w:r>
+        <w:rPr>
+          <w:b/>
+        </w:rPr>
+        <w:t>Matière</w:t>
+      </w:r>
+      <w:r>
+        <w:t xml:space="preserve"> pour identifier quelle matière est enseignée durant le cours</w:t>
       </w:r>
     </w:p>
     <w:p/>
@@ -3275,6 +3522,8 @@
   </w:compat>
   <w:rsids>
     <w:rsidRoot w:val="006F4C01"/>
+    <w:rsid w:val="002A734C"/>
+    <w:rsid w:val="00522B84"/>
     <w:rsid w:val="006F4C01"/>
     <w:rsid w:val="00B832BD"/>
   </w:rsids>
@@ -4035,7 +4284,7 @@
 </file>
 
 <file path=customXml/itemProps2.xml><?xml version="1.0" encoding="utf-8"?>
-<ds:datastoreItem xmlns:ds="http://schemas.openxmlformats.org/officeDocument/2006/customXml" ds:itemID="{4FA56D81-E3A8-4FD6-929A-CE76B3792507}">
+<ds:datastoreItem xmlns:ds="http://schemas.openxmlformats.org/officeDocument/2006/customXml" ds:itemID="{2415E2CB-5102-42E1-8091-F5797609742B}">
   <ds:schemaRefs>
     <ds:schemaRef ds:uri="http://schemas.openxmlformats.org/officeDocument/2006/bibliography"/>
   </ds:schemaRefs>

</xml_diff>